<commit_message>
a few bugs solved in player standings
</commit_message>
<xml_diff>
--- a/CW/report/CW Report-T20 Cricket Tournament-Nadun Senarathne-20210488.docx
+++ b/CW/report/CW Report-T20 Cricket Tournament-Nadun Senarathne-20210488.docx
@@ -808,11 +808,176 @@
         <w:t>Source Code</w:t>
       </w:r>
     </w:p>
-    <w:p/>
-    <w:p/>
-    <w:p/>
-    <w:p/>
-    <w:p/>
+    <w:p>
+      <w:pPr>
+        <w:rPr>
+          <w:color w:val="2E5395"/>
+          <w:sz w:val="48"/>
+          <w:szCs w:val="48"/>
+        </w:rPr>
+      </w:pPr>
+      <w:r>
+        <w:rPr>
+          <w:color w:val="2E5395"/>
+          <w:sz w:val="48"/>
+          <w:szCs w:val="48"/>
+        </w:rPr>
+        <w:t>Assumptions</w:t>
+      </w:r>
+    </w:p>
+    <w:p>
+      <w:pPr>
+        <w:pStyle w:val="ListParagraph"/>
+        <w:numPr>
+          <w:ilvl w:val="0"/>
+          <w:numId w:val="3"/>
+        </w:numPr>
+        <w:rPr>
+          <w:sz w:val="28"/>
+          <w:szCs w:val="28"/>
+        </w:rPr>
+      </w:pPr>
+      <w:r>
+        <w:rPr>
+          <w:sz w:val="28"/>
+          <w:szCs w:val="28"/>
+        </w:rPr>
+        <w:t>User can only edit player names</w:t>
+      </w:r>
+      <w:r>
+        <w:rPr>
+          <w:sz w:val="28"/>
+          <w:szCs w:val="28"/>
+        </w:rPr>
+        <w:t>.</w:t>
+      </w:r>
+    </w:p>
+    <w:p>
+      <w:pPr>
+        <w:pStyle w:val="ListParagraph"/>
+        <w:numPr>
+          <w:ilvl w:val="0"/>
+          <w:numId w:val="3"/>
+        </w:numPr>
+        <w:rPr>
+          <w:sz w:val="28"/>
+          <w:szCs w:val="28"/>
+        </w:rPr>
+      </w:pPr>
+      <w:r>
+        <w:rPr>
+          <w:sz w:val="28"/>
+          <w:szCs w:val="28"/>
+        </w:rPr>
+        <w:t>There are no past records of players prior to this tournament.</w:t>
+      </w:r>
+    </w:p>
+    <w:p>
+      <w:pPr>
+        <w:pStyle w:val="ListParagraph"/>
+        <w:numPr>
+          <w:ilvl w:val="0"/>
+          <w:numId w:val="3"/>
+        </w:numPr>
+        <w:rPr>
+          <w:sz w:val="28"/>
+          <w:szCs w:val="28"/>
+        </w:rPr>
+      </w:pPr>
+      <w:r>
+        <w:rPr>
+          <w:sz w:val="28"/>
+          <w:szCs w:val="28"/>
+        </w:rPr>
+        <w:t>Only ways of getting out is by ‘Bowled’,’LBW’ or ‘Caught’ by the bowler himself.</w:t>
+      </w:r>
+    </w:p>
+    <w:p>
+      <w:pPr>
+        <w:pStyle w:val="ListParagraph"/>
+        <w:numPr>
+          <w:ilvl w:val="0"/>
+          <w:numId w:val="3"/>
+        </w:numPr>
+        <w:rPr>
+          <w:sz w:val="28"/>
+          <w:szCs w:val="28"/>
+        </w:rPr>
+      </w:pPr>
+      <w:r>
+        <w:rPr>
+          <w:sz w:val="28"/>
+          <w:szCs w:val="28"/>
+        </w:rPr>
+        <w:t xml:space="preserve">The way of getting out is when the </w:t>
+      </w:r>
+      <w:r>
+        <w:rPr>
+          <w:b/>
+          <w:bCs/>
+          <w:sz w:val="28"/>
+          <w:szCs w:val="28"/>
+        </w:rPr>
+        <w:t>batter_score</w:t>
+      </w:r>
+      <w:r>
+        <w:rPr>
+          <w:sz w:val="28"/>
+          <w:szCs w:val="28"/>
+        </w:rPr>
+        <w:t xml:space="preserve"> </w:t>
+      </w:r>
+      <w:r>
+        <w:rPr>
+          <w:sz w:val="28"/>
+          <w:szCs w:val="28"/>
+        </w:rPr>
+        <w:t xml:space="preserve">is equal to </w:t>
+      </w:r>
+      <w:r>
+        <w:rPr>
+          <w:b/>
+          <w:bCs/>
+          <w:sz w:val="28"/>
+          <w:szCs w:val="28"/>
+        </w:rPr>
+        <w:t>bolwer_score</w:t>
+      </w:r>
+      <w:r>
+        <w:rPr>
+          <w:sz w:val="28"/>
+          <w:szCs w:val="28"/>
+        </w:rPr>
+        <w:t xml:space="preserve"> (just like a hand cricket match</w:t>
+      </w:r>
+      <w:r>
+        <w:rPr>
+          <w:sz w:val="28"/>
+          <w:szCs w:val="28"/>
+        </w:rPr>
+        <w:t>)</w:t>
+      </w:r>
+      <w:r>
+        <w:rPr>
+          <w:sz w:val="28"/>
+          <w:szCs w:val="28"/>
+        </w:rPr>
+        <w:t>, otherwise the batsmen will get runs.</w:t>
+      </w:r>
+    </w:p>
+    <w:p>
+      <w:pPr>
+        <w:pStyle w:val="ListParagraph"/>
+        <w:numPr>
+          <w:ilvl w:val="0"/>
+          <w:numId w:val="3"/>
+        </w:numPr>
+        <w:rPr>
+          <w:sz w:val="28"/>
+          <w:szCs w:val="28"/>
+        </w:rPr>
+      </w:pPr>
+    </w:p>
     <w:p/>
     <w:p/>
     <w:p/>
@@ -1449,6 +1614,7 @@
         <w:rPr>
           <w:noProof/>
         </w:rPr>
+        <w:lastRenderedPageBreak/>
         <w:drawing>
           <wp:anchor distT="0" distB="0" distL="114300" distR="114300" simplePos="0" relativeHeight="251659264" behindDoc="0" locked="0" layoutInCell="1" allowOverlap="1" wp14:anchorId="49167D9C" wp14:editId="7EDDAA53">
             <wp:simplePos x="0" y="0"/>
@@ -2352,6 +2518,7 @@
         </w:numPr>
       </w:pPr>
       <w:r>
+        <w:lastRenderedPageBreak/>
         <w:t>Actual output:</w:t>
       </w:r>
     </w:p>
@@ -4083,16 +4250,7 @@
           <w:szCs w:val="36"/>
           <w:u w:val="single"/>
         </w:rPr>
-        <w:t>Converting the random match generation code into a function</w:t>
-      </w:r>
-      <w:r>
-        <w:rPr>
-          <w:color w:val="2E5395"/>
-          <w:sz w:val="36"/>
-          <w:szCs w:val="36"/>
-          <w:u w:val="single"/>
-        </w:rPr>
-        <w:t xml:space="preserve"> </w:t>
+        <w:t xml:space="preserve">Converting the random match generation code into a function </w:t>
       </w:r>
     </w:p>
     <w:p>
@@ -4711,6 +4869,9 @@
     </w:p>
     <w:p>
       <w:r>
+        <w:rPr>
+          <w:noProof/>
+        </w:rPr>
         <w:drawing>
           <wp:inline distT="0" distB="0" distL="0" distR="0" wp14:anchorId="390A05FC" wp14:editId="10205850">
             <wp:extent cx="5943600" cy="596348"/>
@@ -5123,9 +5284,9 @@
     </w:lvl>
   </w:abstractNum>
   <w:abstractNum w:abstractNumId="1" w15:restartNumberingAfterBreak="0">
-    <w:nsid w:val="7D6977FD"/>
+    <w:nsid w:val="5F1735FE"/>
     <w:multiLevelType w:val="hybridMultilevel"/>
-    <w:tmpl w:val="FC92F32C"/>
+    <w:tmpl w:val="36B2B804"/>
     <w:lvl w:ilvl="0" w:tplc="04090001">
       <w:start w:val="1"/>
       <w:numFmt w:val="bullet"/>
@@ -5235,11 +5396,127 @@
       </w:rPr>
     </w:lvl>
   </w:abstractNum>
+  <w:abstractNum w:abstractNumId="2" w15:restartNumberingAfterBreak="0">
+    <w:nsid w:val="7D6977FD"/>
+    <w:multiLevelType w:val="hybridMultilevel"/>
+    <w:tmpl w:val="FC92F32C"/>
+    <w:lvl w:ilvl="0" w:tplc="04090001">
+      <w:start w:val="1"/>
+      <w:numFmt w:val="bullet"/>
+      <w:lvlText w:val=""/>
+      <w:lvlJc w:val="left"/>
+      <w:pPr>
+        <w:ind w:left="720" w:hanging="360"/>
+      </w:pPr>
+      <w:rPr>
+        <w:rFonts w:ascii="Symbol" w:hAnsi="Symbol" w:hint="default"/>
+      </w:rPr>
+    </w:lvl>
+    <w:lvl w:ilvl="1" w:tplc="04090003" w:tentative="1">
+      <w:start w:val="1"/>
+      <w:numFmt w:val="bullet"/>
+      <w:lvlText w:val="o"/>
+      <w:lvlJc w:val="left"/>
+      <w:pPr>
+        <w:ind w:left="1440" w:hanging="360"/>
+      </w:pPr>
+      <w:rPr>
+        <w:rFonts w:ascii="Courier New" w:hAnsi="Courier New" w:cs="Courier New" w:hint="default"/>
+      </w:rPr>
+    </w:lvl>
+    <w:lvl w:ilvl="2" w:tplc="04090005" w:tentative="1">
+      <w:start w:val="1"/>
+      <w:numFmt w:val="bullet"/>
+      <w:lvlText w:val=""/>
+      <w:lvlJc w:val="left"/>
+      <w:pPr>
+        <w:ind w:left="2160" w:hanging="360"/>
+      </w:pPr>
+      <w:rPr>
+        <w:rFonts w:ascii="Wingdings" w:hAnsi="Wingdings" w:hint="default"/>
+      </w:rPr>
+    </w:lvl>
+    <w:lvl w:ilvl="3" w:tplc="04090001" w:tentative="1">
+      <w:start w:val="1"/>
+      <w:numFmt w:val="bullet"/>
+      <w:lvlText w:val=""/>
+      <w:lvlJc w:val="left"/>
+      <w:pPr>
+        <w:ind w:left="2880" w:hanging="360"/>
+      </w:pPr>
+      <w:rPr>
+        <w:rFonts w:ascii="Symbol" w:hAnsi="Symbol" w:hint="default"/>
+      </w:rPr>
+    </w:lvl>
+    <w:lvl w:ilvl="4" w:tplc="04090003" w:tentative="1">
+      <w:start w:val="1"/>
+      <w:numFmt w:val="bullet"/>
+      <w:lvlText w:val="o"/>
+      <w:lvlJc w:val="left"/>
+      <w:pPr>
+        <w:ind w:left="3600" w:hanging="360"/>
+      </w:pPr>
+      <w:rPr>
+        <w:rFonts w:ascii="Courier New" w:hAnsi="Courier New" w:cs="Courier New" w:hint="default"/>
+      </w:rPr>
+    </w:lvl>
+    <w:lvl w:ilvl="5" w:tplc="04090005" w:tentative="1">
+      <w:start w:val="1"/>
+      <w:numFmt w:val="bullet"/>
+      <w:lvlText w:val=""/>
+      <w:lvlJc w:val="left"/>
+      <w:pPr>
+        <w:ind w:left="4320" w:hanging="360"/>
+      </w:pPr>
+      <w:rPr>
+        <w:rFonts w:ascii="Wingdings" w:hAnsi="Wingdings" w:hint="default"/>
+      </w:rPr>
+    </w:lvl>
+    <w:lvl w:ilvl="6" w:tplc="04090001" w:tentative="1">
+      <w:start w:val="1"/>
+      <w:numFmt w:val="bullet"/>
+      <w:lvlText w:val=""/>
+      <w:lvlJc w:val="left"/>
+      <w:pPr>
+        <w:ind w:left="5040" w:hanging="360"/>
+      </w:pPr>
+      <w:rPr>
+        <w:rFonts w:ascii="Symbol" w:hAnsi="Symbol" w:hint="default"/>
+      </w:rPr>
+    </w:lvl>
+    <w:lvl w:ilvl="7" w:tplc="04090003" w:tentative="1">
+      <w:start w:val="1"/>
+      <w:numFmt w:val="bullet"/>
+      <w:lvlText w:val="o"/>
+      <w:lvlJc w:val="left"/>
+      <w:pPr>
+        <w:ind w:left="5760" w:hanging="360"/>
+      </w:pPr>
+      <w:rPr>
+        <w:rFonts w:ascii="Courier New" w:hAnsi="Courier New" w:cs="Courier New" w:hint="default"/>
+      </w:rPr>
+    </w:lvl>
+    <w:lvl w:ilvl="8" w:tplc="04090005" w:tentative="1">
+      <w:start w:val="1"/>
+      <w:numFmt w:val="bullet"/>
+      <w:lvlText w:val=""/>
+      <w:lvlJc w:val="left"/>
+      <w:pPr>
+        <w:ind w:left="6480" w:hanging="360"/>
+      </w:pPr>
+      <w:rPr>
+        <w:rFonts w:ascii="Wingdings" w:hAnsi="Wingdings" w:hint="default"/>
+      </w:rPr>
+    </w:lvl>
+  </w:abstractNum>
   <w:num w:numId="1">
-    <w:abstractNumId w:val="1"/>
+    <w:abstractNumId w:val="2"/>
   </w:num>
   <w:num w:numId="2">
     <w:abstractNumId w:val="0"/>
+  </w:num>
+  <w:num w:numId="3">
+    <w:abstractNumId w:val="1"/>
   </w:num>
 </w:numbering>
 </file>

</xml_diff>